<commit_message>
Creando la linea base
</commit_message>
<xml_diff>
--- a/qualtcom/Procesos/Planeacion/Catalogo_servicios-150203.docx
+++ b/qualtcom/Procesos/Planeacion/Catalogo_servicios-150203.docx
@@ -27,6 +27,11 @@
       <w:pPr>
         <w:pStyle w:val="Predeterminado"/>
       </w:pPr>
+      <w:r>
+        <w:t xml:space="preserve"> </w:t>
+      </w:r>
+      <w:bookmarkStart w:id="0" w:name="_GoBack"/>
+      <w:bookmarkEnd w:id="0"/>
     </w:p>
     <w:p>
       <w:pPr>
@@ -68,21 +73,7 @@
           <w:sz w:val="23"/>
           <w:szCs w:val="23"/>
         </w:rPr>
-        <w:t>El mantenimiento preventivo puede definirse como la programación de actividades de inspección</w:t>
-      </w:r>
-      <w:r>
-        <w:rPr>
-          <w:sz w:val="23"/>
-          <w:szCs w:val="23"/>
-        </w:rPr>
-        <w:t xml:space="preserve"> de los equipos, tanto de funcionamiento como de limpieza y calibración, que deben llevarse a cabo en forma periódica con base en un plan de aseguramiento y control de calidad. Su propósito es prevenir las fallas, manteniendo los equipos en óptima operació</w:t>
-      </w:r>
-      <w:r>
-        <w:rPr>
-          <w:sz w:val="23"/>
-          <w:szCs w:val="23"/>
-        </w:rPr>
-        <w:t>n.</w:t>
+        <w:t>El mantenimiento preventivo puede definirse como la programación de actividades de inspección de los equipos, tanto de funcionamiento como de limpieza y calibración, que deben llevarse a cabo en forma periódica con base en un plan de aseguramiento y control de calidad. Su propósito es prevenir las fallas, manteniendo los equipos en óptima operación.</w:t>
       </w:r>
     </w:p>
     <w:p>
@@ -106,33 +97,19 @@
           <w:sz w:val="23"/>
           <w:szCs w:val="23"/>
         </w:rPr>
-        <w:t>La característica principal de este tipo de mantenimiento es la de inspeccionar los equipos, detectar las fallas en su fase inicial y corregirlas en el momento op</w:t>
-      </w:r>
-      <w:r>
-        <w:rPr>
-          <w:sz w:val="23"/>
-          <w:szCs w:val="23"/>
-        </w:rPr>
-        <w:t>ortuno. Con un buen mantenimiento preventivo se prolonga la vida útil de los equipos de cómputo y se previenen las fallas que se pudieran ocasionar por el uso y desgaste del mismo.</w:t>
-      </w:r>
-    </w:p>
-    <w:p>
-      <w:pPr>
-        <w:pStyle w:val="Predeterminado"/>
-      </w:pPr>
-      <w:r>
-        <w:rPr>
-          <w:sz w:val="23"/>
-          <w:szCs w:val="23"/>
-        </w:rPr>
-        <w:t>Este servicio cubre todas aquellas tareas que se realizan a los equipos sin</w:t>
-      </w:r>
-      <w:r>
-        <w:rPr>
-          <w:sz w:val="23"/>
-          <w:szCs w:val="23"/>
-        </w:rPr>
-        <w:t xml:space="preserve"> que se haya </w:t>
+        <w:t>La característica principal de este tipo de mantenimiento es la de inspeccionar los equipos, detectar las fallas en su fase inicial y corregirlas en el momento oportuno. Con un buen mantenimiento preventivo se prolonga la vida útil de los equipos de cómputo y se previenen las fallas que se pudieran ocasionar por el uso y desgaste del mismo.</w:t>
+      </w:r>
+    </w:p>
+    <w:p>
+      <w:pPr>
+        <w:pStyle w:val="Predeterminado"/>
+      </w:pPr>
+      <w:r>
+        <w:rPr>
+          <w:sz w:val="23"/>
+          <w:szCs w:val="23"/>
+        </w:rPr>
+        <w:t xml:space="preserve">Este servicio cubre todas aquellas tareas que se realizan a los equipos sin que se haya </w:t>
       </w:r>
       <w:proofErr w:type="gramStart"/>
       <w:r>
@@ -293,14 +270,7 @@
           <w:sz w:val="23"/>
           <w:szCs w:val="23"/>
         </w:rPr>
-        <w:t xml:space="preserve">Prolonga la </w:t>
-      </w:r>
-      <w:r>
-        <w:rPr>
-          <w:sz w:val="23"/>
-          <w:szCs w:val="23"/>
-        </w:rPr>
-        <w:t>vida útil de los equipos de cómputo</w:t>
+        <w:t>Prolonga la vida útil de los equipos de cómputo</w:t>
       </w:r>
     </w:p>
     <w:p>
@@ -395,14 +365,7 @@
           <w:sz w:val="23"/>
           <w:szCs w:val="23"/>
         </w:rPr>
-        <w:t xml:space="preserve">Equipos con </w:t>
-      </w:r>
-      <w:r>
-        <w:rPr>
-          <w:sz w:val="23"/>
-          <w:szCs w:val="23"/>
-        </w:rPr>
-        <w:t>mayor rapidez y eficiencia</w:t>
+        <w:t>Equipos con mayor rapidez y eficiencia</w:t>
       </w:r>
     </w:p>
     <w:p>
@@ -430,8 +393,6 @@
       <w:pPr>
         <w:pStyle w:val="Predeterminado"/>
       </w:pPr>
-      <w:bookmarkStart w:id="0" w:name="_GoBack"/>
-      <w:bookmarkEnd w:id="0"/>
       <w:r>
         <w:rPr>
           <w:b/>
@@ -468,104 +429,48 @@
           <w:sz w:val="23"/>
           <w:szCs w:val="23"/>
         </w:rPr>
-        <w:t>El mantenimiento correctivo es cuando un equipo ya presenta</w:t>
-      </w:r>
-      <w:r>
-        <w:rPr>
-          <w:sz w:val="23"/>
-          <w:szCs w:val="23"/>
-        </w:rPr>
-        <w:t xml:space="preserve"> una falla, ya sea a nivel físico o a nivel software, se hace con el objetivo de restablecer la operatividad del sistema o equipo. En algunos casos, puede ser imposible de predecir o prevenir un fallo, lo que hace el mantenimiento correctivo la única opció</w:t>
-      </w:r>
-      <w:r>
-        <w:rPr>
-          <w:sz w:val="23"/>
-          <w:szCs w:val="23"/>
-        </w:rPr>
-        <w:t>n. En otros casos, un sistema de mantenimiento deficiente puede exigir la reparación como consecuencia de la falta de mantenimiento preventivo.</w:t>
-      </w:r>
-    </w:p>
-    <w:p>
-      <w:pPr>
-        <w:pStyle w:val="Predeterminado"/>
-      </w:pPr>
-      <w:r>
-        <w:rPr>
-          <w:sz w:val="23"/>
-          <w:szCs w:val="23"/>
-        </w:rPr>
-        <w:t>La característica principal de este tipo de mantenimiento es la de reparar o remplazar  en su totalidad piezas o</w:t>
-      </w:r>
-      <w:r>
-        <w:rPr>
-          <w:sz w:val="23"/>
-          <w:szCs w:val="23"/>
-        </w:rPr>
-        <w:t xml:space="preserve"> el software que por el mal uso del equipo o por accidente se puedan haber dañado, dejando el equipo inutilizable en la mayoría de los casos, estas fallas pueden ser ocasionadas por descargas eléctricas, virus informáticos, humedad, polvo, falta de manteni</w:t>
-      </w:r>
-      <w:r>
-        <w:rPr>
-          <w:sz w:val="23"/>
-          <w:szCs w:val="23"/>
-        </w:rPr>
-        <w:t>miento preventivo, mal uso de equipo, sobrecalentamiento, los factores pueden ser muchos, pero con un buen mantenimiento, el equipo volverá a funcionar de una manera óptima.</w:t>
-      </w:r>
-    </w:p>
-    <w:p>
-      <w:pPr>
-        <w:pStyle w:val="Predeterminado"/>
-      </w:pPr>
-      <w:r>
-        <w:rPr>
-          <w:sz w:val="23"/>
-          <w:szCs w:val="23"/>
-        </w:rPr>
-        <w:t>Este servicio cubre todas aquellas tareas que se realizan a los equipos de acuerdo</w:t>
-      </w:r>
-      <w:r>
-        <w:rPr>
-          <w:sz w:val="23"/>
-          <w:szCs w:val="23"/>
-        </w:rPr>
-        <w:t xml:space="preserve"> a un reporte de daño o mal funcionamiento. El mantenimiento correctivo es limitado y se atiende en conformidad con el tiempo de respuesta que se establezca en el servicio. Nuestra empresa cuenta con personal calificado para registrar los reportes de daños</w:t>
-      </w:r>
-      <w:r>
-        <w:rPr>
-          <w:sz w:val="23"/>
-          <w:szCs w:val="23"/>
-        </w:rPr>
-        <w:t xml:space="preserve"> en nuestro sistema de tickets, la cual les asigna un número de reporte. Este número es procesado por los canales adecuados hasta su solución.</w:t>
-      </w:r>
-    </w:p>
-    <w:p>
-      <w:pPr>
-        <w:pStyle w:val="Predeterminado"/>
-      </w:pPr>
-    </w:p>
-    <w:p>
-      <w:pPr>
-        <w:pStyle w:val="Predeterminado"/>
-      </w:pPr>
-      <w:r>
-        <w:rPr>
-          <w:sz w:val="23"/>
-          <w:szCs w:val="23"/>
-        </w:rPr>
-        <w:t xml:space="preserve">Sin importar el tamaño de  su empresa, ni lo complejo de los sistemas que maneje, ofrecemos nuestros servicio a </w:t>
-      </w:r>
-      <w:r>
-        <w:rPr>
-          <w:sz w:val="23"/>
-          <w:szCs w:val="23"/>
-        </w:rPr>
-        <w:t>través de pólizas de mantenimiento con visitas programadas para dar soporte técnico, preventivo y correctivo, asistencia telefónica para asesorías y soporte remoto para atender emergencias, si su empresa lo requiere, lo apoyamos con personal altamente capa</w:t>
-      </w:r>
-      <w:r>
-        <w:rPr>
-          <w:sz w:val="23"/>
-          <w:szCs w:val="23"/>
-        </w:rPr>
-        <w:t>citado de nuestra empresa laborando diariamente dentro de sus instalaciones, lo apoyamos para sus eventos especiales, ampliación de instalaciones y desarrollo de proyectos.</w:t>
+        <w:t>El mantenimiento correctivo es cuando un equipo ya presenta una falla, ya sea a nivel físico o a nivel software, se hace con el objetivo de restablecer la operatividad del sistema o equipo. En algunos casos, puede ser imposible de predecir o prevenir un fallo, lo que hace el mantenimiento correctivo la única opción. En otros casos, un sistema de mantenimiento deficiente puede exigir la reparación como consecuencia de la falta de mantenimiento preventivo.</w:t>
+      </w:r>
+    </w:p>
+    <w:p>
+      <w:pPr>
+        <w:pStyle w:val="Predeterminado"/>
+      </w:pPr>
+      <w:r>
+        <w:rPr>
+          <w:sz w:val="23"/>
+          <w:szCs w:val="23"/>
+        </w:rPr>
+        <w:t>La característica principal de este tipo de mantenimiento es la de reparar o remplazar  en su totalidad piezas o el software que por el mal uso del equipo o por accidente se puedan haber dañado, dejando el equipo inutilizable en la mayoría de los casos, estas fallas pueden ser ocasionadas por descargas eléctricas, virus informáticos, humedad, polvo, falta de mantenimiento preventivo, mal uso de equipo, sobrecalentamiento, los factores pueden ser muchos, pero con un buen mantenimiento, el equipo volverá a funcionar de una manera óptima.</w:t>
+      </w:r>
+    </w:p>
+    <w:p>
+      <w:pPr>
+        <w:pStyle w:val="Predeterminado"/>
+      </w:pPr>
+      <w:r>
+        <w:rPr>
+          <w:sz w:val="23"/>
+          <w:szCs w:val="23"/>
+        </w:rPr>
+        <w:t>Este servicio cubre todas aquellas tareas que se realizan a los equipos de acuerdo a un reporte de daño o mal funcionamiento. El mantenimiento correctivo es limitado y se atiende en conformidad con el tiempo de respuesta que se establezca en el servicio. Nuestra empresa cuenta con personal calificado para registrar los reportes de daños en nuestro sistema de tickets, la cual les asigna un número de reporte. Este número es procesado por los canales adecuados hasta su solución.</w:t>
+      </w:r>
+    </w:p>
+    <w:p>
+      <w:pPr>
+        <w:pStyle w:val="Predeterminado"/>
+      </w:pPr>
+    </w:p>
+    <w:p>
+      <w:pPr>
+        <w:pStyle w:val="Predeterminado"/>
+      </w:pPr>
+      <w:r>
+        <w:rPr>
+          <w:sz w:val="23"/>
+          <w:szCs w:val="23"/>
+        </w:rPr>
+        <w:t>Sin importar el tamaño de  su empresa, ni lo complejo de los sistemas que maneje, ofrecemos nuestros servicio a través de pólizas de mantenimiento con visitas programadas para dar soporte técnico, preventivo y correctivo, asistencia telefónica para asesorías y soporte remoto para atender emergencias, si su empresa lo requiere, lo apoyamos con personal altamente capacitado de nuestra empresa laborando diariamente dentro de sus instalaciones, lo apoyamos para sus eventos especiales, ampliación de instalaciones y desarrollo de proyectos.</w:t>
       </w:r>
     </w:p>
     <w:p>

</xml_diff>